<commit_message>
update liste de paiement
</commit_message>
<xml_diff>
--- a/methodetestlogiciel/methodetestlogiciel.docx
+++ b/methodetestlogiciel/methodetestlogiciel.docx
@@ -10,6 +10,7 @@
           <w:color w:val="275317" w:themeColor="accent6" w:themeShade="80"/>
           <w:sz w:val="36"/>
           <w:szCs w:val="36"/>
+          <w:lang w:val="fr-FR"/>
         </w:rPr>
       </w:pPr>
       <w:r>
@@ -19,21 +20,398 @@
           <w:color w:val="275317" w:themeColor="accent6" w:themeShade="80"/>
           <w:sz w:val="36"/>
           <w:szCs w:val="36"/>
-        </w:rPr>
-        <w:t xml:space="preserve">Cours </w:t>
+          <w:lang w:val="fr-FR"/>
+        </w:rPr>
+        <w:t>Cours du 09/09/2024:</w:t>
+      </w:r>
+    </w:p>
+    <w:p>
+      <w:pPr>
+        <w:rPr>
+          <w:b/>
+          <w:bCs/>
+          <w:color w:val="808080" w:themeColor="background1" w:themeShade="80"/>
+          <w:sz w:val="32"/>
+          <w:szCs w:val="32"/>
+          <w:lang w:val="fr-FR"/>
+        </w:rPr>
+      </w:pPr>
+      <w:r>
+        <w:rPr>
+          <w:b/>
+          <w:bCs/>
+          <w:color w:val="808080" w:themeColor="background1" w:themeShade="80"/>
+          <w:sz w:val="32"/>
+          <w:szCs w:val="32"/>
+          <w:lang w:val="fr-FR"/>
+        </w:rPr>
+        <w:t>Objectif:</w:t>
+      </w:r>
+    </w:p>
+    <w:p>
+      <w:pPr>
+        <w:rPr>
+          <w:lang w:val="fr-FR"/>
+        </w:rPr>
+      </w:pPr>
+      <w:r>
+        <w:rPr>
+          <w:lang w:val="fr-FR"/>
+        </w:rPr>
+        <w:t>Test et validation de l</w:t>
+      </w:r>
+      <w:r>
+        <w:rPr>
+          <w:lang w:val="fr-FR"/>
+        </w:rPr>
+        <w:t>ogiciel, écrire des fonctions de test pour vérifier nos codes.</w:t>
+      </w:r>
+    </w:p>
+    <w:p>
+      <w:pPr>
+        <w:rPr>
+          <w:b/>
+          <w:bCs/>
+          <w:color w:val="808080" w:themeColor="background1" w:themeShade="80"/>
+          <w:sz w:val="32"/>
+          <w:szCs w:val="32"/>
+          <w:lang w:val="fr-FR"/>
+        </w:rPr>
+      </w:pPr>
+      <w:r>
+        <w:rPr>
+          <w:b/>
+          <w:bCs/>
+          <w:color w:val="808080" w:themeColor="background1" w:themeShade="80"/>
+          <w:sz w:val="32"/>
+          <w:szCs w:val="32"/>
+          <w:lang w:val="fr-FR"/>
+        </w:rPr>
+        <w:t>Thème abordé:</w:t>
+      </w:r>
+    </w:p>
+    <w:p>
+      <w:pPr>
+        <w:rPr>
+          <w:lang w:val="fr-FR"/>
+        </w:rPr>
+      </w:pPr>
+    </w:p>
+    <w:p>
+      <w:pPr>
+        <w:rPr>
+          <w:lang w:val="fr-FR"/>
+        </w:rPr>
+      </w:pPr>
+      <w:r>
+        <w:rPr>
+          <w:lang w:val="fr-FR"/>
+        </w:rPr>
+        <w:t xml:space="preserve">Les </w:t>
+      </w:r>
+      <w:r>
+        <w:rPr>
+          <w:lang w:val="fr-FR"/>
+        </w:rPr>
+        <w:t>é</w:t>
+      </w:r>
+      <w:r>
+        <w:rPr>
+          <w:lang w:val="fr-FR"/>
+        </w:rPr>
+        <w:t xml:space="preserve">tapes de </w:t>
+      </w:r>
+      <w:r>
+        <w:rPr>
+          <w:lang w:val="fr-FR"/>
+        </w:rPr>
+        <w:t>test d’un logiciel :</w:t>
+      </w:r>
+    </w:p>
+    <w:p>
+      <w:pPr>
+        <w:rPr>
+          <w:lang w:val="fr-FR"/>
+        </w:rPr>
+      </w:pPr>
+      <w:r>
+        <w:rPr>
+          <w:lang w:val="fr-FR"/>
+        </w:rPr>
+        <w:t>Test du système :</w:t>
+      </w:r>
+    </w:p>
+    <w:p>
+      <w:pPr>
+        <w:rPr>
+          <w:lang w:val="fr-FR"/>
+        </w:rPr>
+      </w:pPr>
+      <w:r>
+        <w:rPr>
+          <w:lang w:val="fr-FR"/>
+        </w:rPr>
+        <w:t>Test d’intégration : intégrer une fonction dans une autre pour voir son comportement</w:t>
+      </w:r>
+    </w:p>
+    <w:p>
+      <w:pPr>
+        <w:rPr>
+          <w:lang w:val="fr-FR"/>
+        </w:rPr>
+      </w:pPr>
+      <w:r>
+        <w:rPr>
+          <w:lang w:val="fr-FR"/>
+        </w:rPr>
+        <w:t>Test fonctionnel : Vérifier si toutes les fonctionnalités marchent correctement dans l’ensemble</w:t>
+      </w:r>
+    </w:p>
+    <w:p>
+      <w:pPr>
+        <w:rPr>
+          <w:lang w:val="fr-FR"/>
+        </w:rPr>
+      </w:pPr>
+      <w:r>
+        <w:rPr>
+          <w:lang w:val="fr-FR"/>
+        </w:rPr>
+        <w:t>Test unitaire : tester chaque unité (fonction) de ton code pour s’assurer que ceux-ci fonctionnent indépendamment</w:t>
+      </w:r>
+    </w:p>
+    <w:p>
+      <w:pPr>
+        <w:rPr>
+          <w:lang w:val="fr-FR"/>
+        </w:rPr>
+      </w:pPr>
+      <w:r>
+        <w:rPr>
+          <w:lang w:val="fr-FR"/>
+        </w:rPr>
+        <w:t xml:space="preserve">Les étapes de </w:t>
+      </w:r>
+      <w:r>
+        <w:rPr>
+          <w:lang w:val="fr-FR"/>
+        </w:rPr>
+        <w:t>validation d’un logiciel :</w:t>
+      </w:r>
+    </w:p>
+    <w:p>
+      <w:pPr>
+        <w:rPr>
+          <w:lang w:val="fr-FR"/>
+        </w:rPr>
+      </w:pPr>
+      <w:r>
+        <w:rPr>
+          <w:lang w:val="fr-FR"/>
+        </w:rPr>
+        <w:t>Vérification : S’assure que le code est écrit de la bonne manière pour une facilité de maintenance et la facilité de compréhension pour une personne tiers (respect des normes).</w:t>
+      </w:r>
+    </w:p>
+    <w:p>
+      <w:pPr>
+        <w:rPr>
+          <w:lang w:val="fr-FR"/>
+        </w:rPr>
+      </w:pPr>
+      <w:r>
+        <w:rPr>
+          <w:lang w:val="fr-FR"/>
+        </w:rPr>
+        <w:t>Validations : Doit correspondre aux attentes du client (correspondre au cahier de charge).</w:t>
+      </w:r>
+    </w:p>
+    <w:p>
+      <w:pPr>
+        <w:rPr>
+          <w:sz w:val="24"/>
+          <w:szCs w:val="24"/>
+          <w:u w:val="single"/>
+          <w:lang w:val="fr-FR"/>
+        </w:rPr>
+      </w:pPr>
+      <w:r>
+        <w:rPr>
+          <w:sz w:val="24"/>
+          <w:szCs w:val="24"/>
+          <w:u w:val="single"/>
+          <w:lang w:val="fr-FR"/>
+        </w:rPr>
+        <w:t xml:space="preserve">Nb : </w:t>
+      </w:r>
+    </w:p>
+    <w:p>
+      <w:pPr>
+        <w:pStyle w:val="ListParagraph"/>
+        <w:numPr>
+          <w:ilvl w:val="0"/>
+          <w:numId w:val="1"/>
+        </w:numPr>
+        <w:rPr>
+          <w:lang w:val="fr-FR"/>
+        </w:rPr>
+      </w:pPr>
+      <w:r>
+        <w:rPr>
+          <w:lang w:val="fr-FR"/>
+        </w:rPr>
+        <w:t>La qualité du code peut impacter la maintenance donc il est important de bien coder</w:t>
+      </w:r>
+    </w:p>
+    <w:p>
+      <w:pPr>
+        <w:rPr>
+          <w:lang w:val="fr-FR"/>
+        </w:rPr>
+      </w:pPr>
+    </w:p>
+    <w:p>
+      <w:pPr>
+        <w:rPr>
+          <w:b/>
+          <w:bCs/>
+          <w:color w:val="808080" w:themeColor="background1" w:themeShade="80"/>
+          <w:sz w:val="32"/>
+          <w:szCs w:val="32"/>
+          <w:lang w:val="fr-FR"/>
+        </w:rPr>
+      </w:pPr>
+      <w:r>
+        <w:rPr>
+          <w:b/>
+          <w:bCs/>
+          <w:color w:val="808080" w:themeColor="background1" w:themeShade="80"/>
+          <w:sz w:val="32"/>
+          <w:szCs w:val="32"/>
+          <w:lang w:val="fr-FR"/>
+        </w:rPr>
+        <w:t>Recherche :</w:t>
+      </w:r>
+    </w:p>
+    <w:p>
+      <w:pPr>
+        <w:rPr>
+          <w:lang w:val="fr-FR"/>
+        </w:rPr>
+      </w:pPr>
+      <w:r>
+        <w:rPr>
+          <w:lang w:val="fr-FR"/>
+        </w:rPr>
+        <w:t xml:space="preserve">Configuration du </w:t>
       </w:r>
       <w:proofErr w:type="spellStart"/>
       <w:r>
+        <w:rPr>
+          <w:lang w:val="fr-FR"/>
+        </w:rPr>
+        <w:t>pre</w:t>
+      </w:r>
+      <w:proofErr w:type="spellEnd"/>
+      <w:r>
+        <w:rPr>
+          <w:lang w:val="fr-FR"/>
+        </w:rPr>
+        <w:t>-commit pour un projet python</w:t>
+      </w:r>
+    </w:p>
+    <w:p>
+      <w:pPr>
+        <w:rPr>
+          <w:b/>
+          <w:bCs/>
+          <w:color w:val="808080" w:themeColor="background1" w:themeShade="80"/>
+          <w:sz w:val="32"/>
+          <w:szCs w:val="32"/>
+          <w:lang w:val="fr-FR"/>
+        </w:rPr>
+      </w:pPr>
+      <w:r>
+        <w:rPr>
+          <w:b/>
+          <w:bCs/>
+          <w:color w:val="808080" w:themeColor="background1" w:themeShade="80"/>
+          <w:sz w:val="32"/>
+          <w:szCs w:val="32"/>
+          <w:lang w:val="fr-FR"/>
+        </w:rPr>
+        <w:t>Exercice :</w:t>
+      </w:r>
+    </w:p>
+    <w:p>
+      <w:pPr>
+        <w:rPr>
+          <w:lang w:val="fr-FR"/>
+        </w:rPr>
+      </w:pPr>
+      <w:r>
+        <w:rPr>
+          <w:lang w:val="fr-FR"/>
+        </w:rPr>
+        <w:t xml:space="preserve">Site d’annonce. Des personnes peuvent s’inscrire, se connecter, publier des annonces aves des étiquettes (tags). Un visiteur </w:t>
+      </w:r>
+      <w:r>
+        <w:rPr>
+          <w:lang w:val="fr-FR"/>
+        </w:rPr>
+        <w:t>peut consulter l’annonce sans toute fois liker, disliker et commenter cette annonce.</w:t>
+      </w:r>
+    </w:p>
+    <w:p>
+      <w:pPr>
+        <w:rPr>
+          <w:lang w:val="fr-FR"/>
+        </w:rPr>
+      </w:pPr>
+      <w:r>
+        <w:rPr>
+          <w:lang w:val="fr-FR"/>
+        </w:rPr>
+        <w:t xml:space="preserve">Faire le diagramme de classe et de cas d’utilisation pour le prochain cours (prévu pour la semaine qui suit celle du </w:t>
+      </w:r>
+      <w:r>
+        <w:rPr>
+          <w:lang w:val="fr-FR"/>
+        </w:rPr>
+        <w:t>09 au 13 septembre 2024)</w:t>
+      </w:r>
+    </w:p>
+    <w:p>
+      <w:pPr>
+        <w:rPr>
+          <w:lang w:val="fr-FR"/>
+        </w:rPr>
+      </w:pPr>
+    </w:p>
+    <w:p>
+      <w:pPr>
+        <w:rPr>
+          <w:lang w:val="fr-FR"/>
+        </w:rPr>
+      </w:pPr>
+    </w:p>
+    <w:p>
+      <w:pPr>
+        <w:rPr>
+          <w:lang w:val="fr-FR"/>
+        </w:rPr>
+      </w:pPr>
+    </w:p>
+    <w:p>
+      <w:pPr>
         <w:rPr>
           <w:b/>
           <w:bCs/>
           <w:color w:val="275317" w:themeColor="accent6" w:themeShade="80"/>
           <w:sz w:val="36"/>
           <w:szCs w:val="36"/>
-        </w:rPr>
-        <w:t>du</w:t>
-      </w:r>
-      <w:proofErr w:type="spellEnd"/>
+          <w:lang w:val="fr-FR"/>
+        </w:rPr>
+      </w:pPr>
       <w:r>
         <w:rPr>
           <w:b/>
@@ -41,8 +419,10 @@
           <w:color w:val="275317" w:themeColor="accent6" w:themeShade="80"/>
           <w:sz w:val="36"/>
           <w:szCs w:val="36"/>
-        </w:rPr>
-        <w:t xml:space="preserve"> 09/09/2024:</w:t>
+          <w:lang w:val="fr-FR"/>
+        </w:rPr>
+        <w:lastRenderedPageBreak/>
+        <w:t>Cours du 16/09/2024 :</w:t>
       </w:r>
     </w:p>
     <w:p>
@@ -53,6 +433,7 @@
           <w:color w:val="808080" w:themeColor="background1" w:themeShade="80"/>
           <w:sz w:val="32"/>
           <w:szCs w:val="32"/>
+          <w:lang w:val="fr-FR"/>
         </w:rPr>
       </w:pPr>
       <w:r>
@@ -62,27 +443,159 @@
           <w:color w:val="808080" w:themeColor="background1" w:themeShade="80"/>
           <w:sz w:val="32"/>
           <w:szCs w:val="32"/>
-        </w:rPr>
-        <w:t>Objectif:</w:t>
-      </w:r>
-    </w:p>
-    <w:p>
-      <w:pPr>
-        <w:rPr>
-          <w:lang w:val="fr-FR"/>
-        </w:rPr>
-      </w:pPr>
-      <w:r>
-        <w:rPr>
-          <w:lang w:val="fr-FR"/>
-        </w:rPr>
-        <w:t>Test et validation de l</w:t>
-      </w:r>
-      <w:r>
-        <w:rPr>
-          <w:lang w:val="fr-FR"/>
-        </w:rPr>
-        <w:t>ogiciel, écrire des fonctions de test pour vérifier nos codes.</w:t>
+          <w:lang w:val="fr-FR"/>
+        </w:rPr>
+        <w:t>Thème abordé :</w:t>
+      </w:r>
+    </w:p>
+    <w:p>
+      <w:r>
+        <w:t>Configuration du pre-commit</w:t>
+      </w:r>
+    </w:p>
+    <w:p>
+      <w:r>
+        <w:t>Flake8, trailing-whitespace</w:t>
+      </w:r>
+      <w:r>
+        <w:t xml:space="preserve">, </w:t>
+      </w:r>
+      <w:r>
+        <w:t>check-</w:t>
+      </w:r>
+      <w:proofErr w:type="spellStart"/>
+      <w:r>
+        <w:t>yaml</w:t>
+      </w:r>
+      <w:proofErr w:type="spellEnd"/>
+      <w:r>
+        <w:t xml:space="preserve">, debug-statements, double-quote-string-fixer, name-tests-test, requirements-txt-fixer, add-trailing-comma, </w:t>
+      </w:r>
+      <w:proofErr w:type="spellStart"/>
+      <w:r>
+        <w:t>pyupgrade</w:t>
+      </w:r>
+      <w:proofErr w:type="spellEnd"/>
+      <w:r>
+        <w:t xml:space="preserve">, autopep8, </w:t>
+      </w:r>
+      <w:proofErr w:type="spellStart"/>
+      <w:r>
+        <w:t>isort</w:t>
+      </w:r>
+      <w:proofErr w:type="spellEnd"/>
+    </w:p>
+    <w:p>
+      <w:pPr>
+        <w:rPr>
+          <w:lang w:val="fr-FR"/>
+        </w:rPr>
+      </w:pPr>
+      <w:r>
+        <w:rPr>
+          <w:lang w:val="fr-FR"/>
+        </w:rPr>
+        <w:t>Domaine Driver Design (Conception Piloter par</w:t>
+      </w:r>
+      <w:r>
+        <w:rPr>
+          <w:lang w:val="fr-FR"/>
+        </w:rPr>
+        <w:t xml:space="preserve"> le Domaine)</w:t>
+      </w:r>
+    </w:p>
+    <w:p>
+      <w:pPr>
+        <w:rPr>
+          <w:lang w:val="fr-FR"/>
+        </w:rPr>
+      </w:pPr>
+      <w:r>
+        <w:rPr>
+          <w:lang w:val="fr-FR"/>
+        </w:rPr>
+        <w:t xml:space="preserve">Pour créer une application pour des particuliers, il faut savoir comment ceux-ci travaillent au quotidien. C’est le but </w:t>
+      </w:r>
+      <w:proofErr w:type="spellStart"/>
+      <w:r>
+        <w:rPr>
+          <w:lang w:val="fr-FR"/>
+        </w:rPr>
+        <w:t>meme</w:t>
+      </w:r>
+      <w:proofErr w:type="spellEnd"/>
+      <w:r>
+        <w:rPr>
+          <w:lang w:val="fr-FR"/>
+        </w:rPr>
+        <w:t xml:space="preserve"> du DDD, s’insérer dans la vie professionnelle de ses clients, comprendre comment ils </w:t>
+      </w:r>
+      <w:proofErr w:type="spellStart"/>
+      <w:r>
+        <w:rPr>
+          <w:lang w:val="fr-FR"/>
+        </w:rPr>
+        <w:t>intérargissent</w:t>
+      </w:r>
+      <w:proofErr w:type="spellEnd"/>
+      <w:r>
+        <w:rPr>
+          <w:lang w:val="fr-FR"/>
+        </w:rPr>
+        <w:t xml:space="preserve"> et avec qui ils </w:t>
+      </w:r>
+      <w:proofErr w:type="spellStart"/>
+      <w:r>
+        <w:rPr>
+          <w:lang w:val="fr-FR"/>
+        </w:rPr>
+        <w:t>intérargissent</w:t>
+      </w:r>
+      <w:proofErr w:type="spellEnd"/>
+      <w:r>
+        <w:rPr>
+          <w:lang w:val="fr-FR"/>
+        </w:rPr>
+        <w:t>.</w:t>
+      </w:r>
+    </w:p>
+    <w:p>
+      <w:pPr>
+        <w:rPr>
+          <w:lang w:val="fr-FR"/>
+        </w:rPr>
+      </w:pPr>
+      <w:r>
+        <w:rPr>
+          <w:lang w:val="fr-FR"/>
+        </w:rPr>
+        <w:t>Ensuite phase d’analyse :</w:t>
+      </w:r>
+    </w:p>
+    <w:p>
+      <w:pPr>
+        <w:rPr>
+          <w:lang w:val="fr-FR"/>
+        </w:rPr>
+      </w:pPr>
+      <w:r>
+        <w:rPr>
+          <w:lang w:val="fr-FR"/>
+        </w:rPr>
+        <w:t>Diagramme de classe, Diagramme de cas d’utilisation, Diagramme de séquence et Diagramme d’activité</w:t>
+      </w:r>
+    </w:p>
+    <w:p>
+      <w:pPr>
+        <w:rPr>
+          <w:lang w:val="fr-FR"/>
+        </w:rPr>
+      </w:pPr>
+      <w:r>
+        <w:rPr>
+          <w:lang w:val="fr-FR"/>
+        </w:rPr>
+        <w:t>Explication de chaque diagramme</w:t>
       </w:r>
     </w:p>
     <w:p>
@@ -105,9 +618,8 @@
           <w:szCs w:val="32"/>
           <w:lang w:val="fr-FR"/>
         </w:rPr>
-        <w:t xml:space="preserve">Thème </w:t>
-      </w:r>
-      <w:proofErr w:type="gramStart"/>
+        <w:t>Recherche</w:t>
+      </w:r>
       <w:r>
         <w:rPr>
           <w:b/>
@@ -117,188 +629,27 @@
           <w:szCs w:val="32"/>
           <w:lang w:val="fr-FR"/>
         </w:rPr>
-        <w:t>abordé:</w:t>
-      </w:r>
-      <w:proofErr w:type="gramEnd"/>
-    </w:p>
-    <w:p>
-      <w:pPr>
-        <w:rPr>
-          <w:lang w:val="fr-FR"/>
-        </w:rPr>
-      </w:pPr>
-    </w:p>
-    <w:p>
-      <w:pPr>
-        <w:rPr>
-          <w:lang w:val="fr-FR"/>
-        </w:rPr>
-      </w:pPr>
-      <w:r>
-        <w:rPr>
-          <w:lang w:val="fr-FR"/>
-        </w:rPr>
-        <w:t xml:space="preserve">Les </w:t>
-      </w:r>
-      <w:r>
-        <w:rPr>
-          <w:lang w:val="fr-FR"/>
-        </w:rPr>
-        <w:t>é</w:t>
-      </w:r>
-      <w:r>
-        <w:rPr>
-          <w:lang w:val="fr-FR"/>
-        </w:rPr>
-        <w:t xml:space="preserve">tapes de </w:t>
-      </w:r>
-      <w:r>
-        <w:rPr>
-          <w:lang w:val="fr-FR"/>
-        </w:rPr>
-        <w:t>test d’un logiciel :</w:t>
-      </w:r>
-    </w:p>
-    <w:p>
-      <w:pPr>
-        <w:rPr>
-          <w:lang w:val="fr-FR"/>
-        </w:rPr>
-      </w:pPr>
-      <w:r>
-        <w:rPr>
-          <w:lang w:val="fr-FR"/>
-        </w:rPr>
-        <w:t>Test du système :</w:t>
-      </w:r>
-    </w:p>
-    <w:p>
-      <w:pPr>
-        <w:rPr>
-          <w:lang w:val="fr-FR"/>
-        </w:rPr>
-      </w:pPr>
-      <w:r>
-        <w:rPr>
-          <w:lang w:val="fr-FR"/>
-        </w:rPr>
-        <w:t>Test d’intégration : intégrer une fonction dans une autre pour voir son comportement</w:t>
-      </w:r>
-    </w:p>
-    <w:p>
-      <w:pPr>
-        <w:rPr>
-          <w:lang w:val="fr-FR"/>
-        </w:rPr>
-      </w:pPr>
-      <w:r>
-        <w:rPr>
-          <w:lang w:val="fr-FR"/>
-        </w:rPr>
-        <w:t>Test fonctionnel : Vérifier si toutes les fonctionnalités marchent correctement dans l’ensemble</w:t>
-      </w:r>
-    </w:p>
-    <w:p>
-      <w:pPr>
-        <w:rPr>
-          <w:lang w:val="fr-FR"/>
-        </w:rPr>
-      </w:pPr>
-      <w:r>
-        <w:rPr>
-          <w:lang w:val="fr-FR"/>
-        </w:rPr>
-        <w:t>Test unitaire : tester chaque unité (fonction) de ton code pour s’assurer que ceux-ci fonctionnent indépendamment</w:t>
-      </w:r>
-    </w:p>
-    <w:p>
-      <w:pPr>
-        <w:rPr>
-          <w:lang w:val="fr-FR"/>
-        </w:rPr>
-      </w:pPr>
-      <w:r>
-        <w:rPr>
-          <w:lang w:val="fr-FR"/>
-        </w:rPr>
-        <w:t xml:space="preserve">Les étapes de </w:t>
-      </w:r>
-      <w:r>
-        <w:rPr>
-          <w:lang w:val="fr-FR"/>
-        </w:rPr>
-        <w:t>validation d’un logiciel :</w:t>
-      </w:r>
-    </w:p>
-    <w:p>
-      <w:pPr>
-        <w:rPr>
-          <w:lang w:val="fr-FR"/>
-        </w:rPr>
-      </w:pPr>
-      <w:r>
-        <w:rPr>
-          <w:lang w:val="fr-FR"/>
-        </w:rPr>
-        <w:t>Vérification : S’assure que le code est écrit de la bonne manière pour une facilité de maintenance et la facilité de compréhension pour une personne tiers (respect des normes).</w:t>
-      </w:r>
-    </w:p>
-    <w:p>
-      <w:pPr>
-        <w:rPr>
-          <w:lang w:val="fr-FR"/>
-        </w:rPr>
-      </w:pPr>
-      <w:r>
-        <w:rPr>
-          <w:lang w:val="fr-FR"/>
-        </w:rPr>
-        <w:t>Validations : Doit correspondre aux attentes du client (correspondre au cahier de charge).</w:t>
-      </w:r>
-    </w:p>
-    <w:p>
-      <w:pPr>
-        <w:rPr>
-          <w:sz w:val="24"/>
-          <w:szCs w:val="24"/>
-          <w:u w:val="single"/>
-          <w:lang w:val="fr-FR"/>
-        </w:rPr>
-      </w:pPr>
-      <w:r>
-        <w:rPr>
-          <w:sz w:val="24"/>
-          <w:szCs w:val="24"/>
-          <w:u w:val="single"/>
-          <w:lang w:val="fr-FR"/>
-        </w:rPr>
-        <w:t xml:space="preserve">Nb : </w:t>
-      </w:r>
-    </w:p>
-    <w:p>
-      <w:pPr>
-        <w:pStyle w:val="ListParagraph"/>
-        <w:numPr>
-          <w:ilvl w:val="0"/>
-          <w:numId w:val="1"/>
-        </w:numPr>
-        <w:rPr>
-          <w:lang w:val="fr-FR"/>
-        </w:rPr>
-      </w:pPr>
-      <w:r>
-        <w:rPr>
-          <w:lang w:val="fr-FR"/>
-        </w:rPr>
-        <w:t>La qualité du code peut impacter la maintenance donc il est important de bien coder</w:t>
-      </w:r>
-    </w:p>
-    <w:p>
-      <w:pPr>
-        <w:rPr>
-          <w:lang w:val="fr-FR"/>
-        </w:rPr>
-      </w:pPr>
+        <w:t> :</w:t>
+      </w:r>
+    </w:p>
+    <w:p>
+      <w:pPr>
+        <w:rPr>
+          <w:lang w:val="fr-FR"/>
+        </w:rPr>
+      </w:pPr>
+      <w:r>
+        <w:rPr>
+          <w:lang w:val="fr-FR"/>
+        </w:rPr>
+        <w:t>Domaine Driver Design (Conception Piloter par</w:t>
+      </w:r>
+      <w:r>
+        <w:rPr>
+          <w:lang w:val="fr-FR"/>
+        </w:rPr>
+        <w:t xml:space="preserve"> le Domaine)</w:t>
+      </w:r>
     </w:p>
     <w:p>
       <w:pPr>
@@ -320,38 +671,9 @@
           <w:szCs w:val="32"/>
           <w:lang w:val="fr-FR"/>
         </w:rPr>
-        <w:t>Recherche :</w:t>
-      </w:r>
-    </w:p>
-    <w:p>
-      <w:pPr>
-        <w:rPr>
-          <w:lang w:val="fr-FR"/>
-        </w:rPr>
-      </w:pPr>
-      <w:r>
-        <w:rPr>
-          <w:lang w:val="fr-FR"/>
-        </w:rPr>
-        <w:t xml:space="preserve">Configuration du </w:t>
-      </w:r>
-      <w:proofErr w:type="spellStart"/>
-      <w:r>
-        <w:rPr>
-          <w:lang w:val="fr-FR"/>
-        </w:rPr>
-        <w:t>pre</w:t>
-      </w:r>
-      <w:proofErr w:type="spellEnd"/>
-      <w:r>
-        <w:rPr>
-          <w:lang w:val="fr-FR"/>
-        </w:rPr>
-        <w:t>-commit pour un projet python</w:t>
-      </w:r>
-    </w:p>
-    <w:p>
-      <w:pPr>
+        <w:t>Correction</w:t>
+      </w:r>
+      <w:r>
         <w:rPr>
           <w:b/>
           <w:bCs/>
@@ -360,8 +682,24 @@
           <w:szCs w:val="32"/>
           <w:lang w:val="fr-FR"/>
         </w:rPr>
-      </w:pPr>
-      <w:r>
+        <w:t> :</w:t>
+      </w:r>
+    </w:p>
+    <w:p>
+      <w:pPr>
+        <w:rPr>
+          <w:lang w:val="fr-FR"/>
+        </w:rPr>
+      </w:pPr>
+      <w:r>
+        <w:rPr>
+          <w:lang w:val="fr-FR"/>
+        </w:rPr>
+        <w:t>Correction de l’exercice du 09/09/2024</w:t>
+      </w:r>
+    </w:p>
+    <w:p>
+      <w:pPr>
         <w:rPr>
           <w:b/>
           <w:bCs/>
@@ -370,46 +708,49 @@
           <w:szCs w:val="32"/>
           <w:lang w:val="fr-FR"/>
         </w:rPr>
-        <w:t>Exercice :</w:t>
-      </w:r>
-    </w:p>
-    <w:p>
-      <w:pPr>
-        <w:rPr>
-          <w:lang w:val="fr-FR"/>
-        </w:rPr>
-      </w:pPr>
-      <w:r>
-        <w:rPr>
-          <w:lang w:val="fr-FR"/>
-        </w:rPr>
-        <w:t xml:space="preserve">Site d’annonce. Des personnes peuvent s’inscrire, se connecter, publier des annonces aves des étiquettes (tags). Un visiteur </w:t>
-      </w:r>
-      <w:r>
-        <w:rPr>
-          <w:lang w:val="fr-FR"/>
-        </w:rPr>
-        <w:t>peut consulter l’annonce sans toute fois liker, disliker et commenter cette annonce.</w:t>
-      </w:r>
-    </w:p>
-    <w:p>
-      <w:pPr>
-        <w:rPr>
-          <w:lang w:val="fr-FR"/>
-        </w:rPr>
-      </w:pPr>
-      <w:r>
-        <w:rPr>
-          <w:lang w:val="fr-FR"/>
-        </w:rPr>
-        <w:t xml:space="preserve">Faire le diagramme de classe et de cas d’utilisation pour le prochain cours (prévu pour la semaine qui suit celle du </w:t>
-      </w:r>
-      <w:r>
-        <w:rPr>
-          <w:lang w:val="fr-FR"/>
-        </w:rPr>
-        <w:t>09 au 13 septembre 2024)</w:t>
-      </w:r>
+      </w:pPr>
+      <w:r>
+        <w:rPr>
+          <w:b/>
+          <w:bCs/>
+          <w:color w:val="808080" w:themeColor="background1" w:themeShade="80"/>
+          <w:sz w:val="32"/>
+          <w:szCs w:val="32"/>
+          <w:lang w:val="fr-FR"/>
+        </w:rPr>
+        <w:t>Exercice</w:t>
+      </w:r>
+      <w:r>
+        <w:rPr>
+          <w:b/>
+          <w:bCs/>
+          <w:color w:val="808080" w:themeColor="background1" w:themeShade="80"/>
+          <w:sz w:val="32"/>
+          <w:szCs w:val="32"/>
+          <w:lang w:val="fr-FR"/>
+        </w:rPr>
+        <w:t> :</w:t>
+      </w:r>
+    </w:p>
+    <w:p>
+      <w:pPr>
+        <w:rPr>
+          <w:lang w:val="fr-FR"/>
+        </w:rPr>
+      </w:pPr>
+      <w:r>
+        <w:rPr>
+          <w:lang w:val="fr-FR"/>
+        </w:rPr>
+        <w:t>Exercice à rendre : terminer le premier énoncé avec cette fois le diagramme de séquence et d’activité</w:t>
+      </w:r>
+    </w:p>
+    <w:p>
+      <w:pPr>
+        <w:rPr>
+          <w:lang w:val="fr-FR"/>
+        </w:rPr>
+      </w:pPr>
     </w:p>
     <w:sectPr>
       <w:headerReference w:type="even" r:id="rId7"/>

</xml_diff>